<commit_message>
Añadiendo nuevo PI modificado
</commit_message>
<xml_diff>
--- a/piFinalDE.docx
+++ b/piFinalDE.docx
@@ -2021,8 +2021,8 @@
         <w:spacing w:lineRule="auto" w:line="360"/>
         <w:jc w:val="both"/>
         <w:rPr>
-          <w:sz w:val="21"/>
-          <w:szCs w:val="21"/>
+          <w:rFonts w:ascii="Arial" w:hAnsi="Arial" w:eastAsia="Calibri" w:cs="Arial" w:cstheme="minorBidi" w:eastAsiaTheme="minorHAnsi"/>
+          <w:lang w:val="es-ES" w:eastAsia="en-US" w:bidi="ar-SA"/>
         </w:rPr>
       </w:pPr>
       <w:r>
@@ -2043,24 +2043,60 @@
           <w:szCs w:val="21"/>
           <w:lang w:val="es-ES" w:eastAsia="en-US" w:bidi="ar-SA"/>
         </w:rPr>
-        <w:t>: para alojar la aplicación en un repositorio, alojar ficheros, información relevante sobre la aplicación.</w:t>
-      </w:r>
-    </w:p>
-    <w:p>
-      <w:pPr>
-        <w:pStyle w:val="Normal"/>
-        <w:spacing w:lineRule="auto" w:line="360"/>
-        <w:jc w:val="both"/>
-        <w:rPr>
-          <w:rFonts w:ascii="Arial" w:hAnsi="Arial" w:eastAsia="Calibri" w:cs="Arial" w:cstheme="minorBidi" w:eastAsiaTheme="minorHAnsi"/>
-          <w:lang w:val="es-ES" w:eastAsia="en-US" w:bidi="ar-SA"/>
-        </w:rPr>
-      </w:pPr>
-      <w:r>
-        <w:rPr>
+        <w:drawing>
+          <wp:anchor behindDoc="0" distT="0" distB="0" distL="0" distR="0" simplePos="0" locked="0" layoutInCell="0" allowOverlap="1" relativeHeight="6">
+            <wp:simplePos x="0" y="0"/>
+            <wp:positionH relativeFrom="column">
+              <wp:posOffset>-23495</wp:posOffset>
+            </wp:positionH>
+            <wp:positionV relativeFrom="paragraph">
+              <wp:posOffset>457200</wp:posOffset>
+            </wp:positionV>
+            <wp:extent cx="5731510" cy="2395220"/>
+            <wp:effectExtent l="0" t="0" r="0" b="0"/>
+            <wp:wrapSquare wrapText="largest"/>
+            <wp:docPr id="4" name="Imagen5" descr=""/>
+            <wp:cNvGraphicFramePr>
+              <a:graphicFrameLocks xmlns:a="http://schemas.openxmlformats.org/drawingml/2006/main" noChangeAspect="1"/>
+            </wp:cNvGraphicFramePr>
+            <a:graphic xmlns:a="http://schemas.openxmlformats.org/drawingml/2006/main">
+              <a:graphicData uri="http://schemas.openxmlformats.org/drawingml/2006/picture">
+                <pic:pic xmlns:pic="http://schemas.openxmlformats.org/drawingml/2006/picture">
+                  <pic:nvPicPr>
+                    <pic:cNvPr id="4" name="Imagen5" descr=""/>
+                    <pic:cNvPicPr>
+                      <a:picLocks noChangeAspect="1" noChangeArrowheads="1"/>
+                    </pic:cNvPicPr>
+                  </pic:nvPicPr>
+                  <pic:blipFill>
+                    <a:blip r:embed="rId5"/>
+                    <a:stretch>
+                      <a:fillRect/>
+                    </a:stretch>
+                  </pic:blipFill>
+                  <pic:spPr bwMode="auto">
+                    <a:xfrm>
+                      <a:off x="0" y="0"/>
+                      <a:ext cx="5731510" cy="2395220"/>
+                    </a:xfrm>
+                    <a:prstGeom prst="rect">
+                      <a:avLst/>
+                    </a:prstGeom>
+                  </pic:spPr>
+                </pic:pic>
+              </a:graphicData>
+            </a:graphic>
+          </wp:anchor>
+        </w:drawing>
+      </w:r>
+      <w:r>
+        <w:rPr>
+          <w:rFonts w:eastAsia="Calibri" w:cs="Arial" w:ascii="Arial" w:hAnsi="Arial" w:cstheme="minorBidi" w:eastAsiaTheme="minorHAnsi"/>
           <w:sz w:val="21"/>
           <w:szCs w:val="21"/>
-        </w:rPr>
+          <w:lang w:val="es-ES" w:eastAsia="en-US" w:bidi="ar-SA"/>
+        </w:rPr>
+        <w:t>: para alojar la aplicación en un repositorio, alojar ficheros, información relevante sobre la aplicación.</w:t>
       </w:r>
     </w:p>
     <w:p>
@@ -2077,23 +2113,7 @@
         <w:rPr>
           <w:sz w:val="21"/>
           <w:szCs w:val="21"/>
-        </w:rPr>
-      </w:r>
-    </w:p>
-    <w:p>
-      <w:pPr>
-        <w:pStyle w:val="Normal"/>
-        <w:spacing w:lineRule="auto" w:line="360"/>
-        <w:jc w:val="both"/>
-        <w:rPr>
-          <w:rFonts w:ascii="Arial" w:hAnsi="Arial" w:eastAsia="Calibri" w:cs="Arial" w:cstheme="minorBidi" w:eastAsiaTheme="minorHAnsi"/>
-          <w:lang w:val="es-ES" w:eastAsia="en-US" w:bidi="ar-SA"/>
-        </w:rPr>
-      </w:pPr>
-      <w:r>
-        <w:rPr>
-          <w:sz w:val="21"/>
-          <w:szCs w:val="21"/>
+          <w:u w:val="none"/>
         </w:rPr>
       </w:r>
     </w:p>
@@ -2350,7 +2370,7 @@
             <wp:extent cx="5731510" cy="3223895"/>
             <wp:effectExtent l="0" t="0" r="0" b="0"/>
             <wp:wrapSquare wrapText="largest"/>
-            <wp:docPr id="4" name="Imagen4" descr=""/>
+            <wp:docPr id="5" name="Imagen4" descr=""/>
             <wp:cNvGraphicFramePr>
               <a:graphicFrameLocks xmlns:a="http://schemas.openxmlformats.org/drawingml/2006/main" noChangeAspect="1"/>
             </wp:cNvGraphicFramePr>
@@ -2358,13 +2378,13 @@
               <a:graphicData uri="http://schemas.openxmlformats.org/drawingml/2006/picture">
                 <pic:pic xmlns:pic="http://schemas.openxmlformats.org/drawingml/2006/picture">
                   <pic:nvPicPr>
-                    <pic:cNvPr id="4" name="Imagen4" descr=""/>
+                    <pic:cNvPr id="5" name="Imagen4" descr=""/>
                     <pic:cNvPicPr>
                       <a:picLocks noChangeAspect="1" noChangeArrowheads="1"/>
                     </pic:cNvPicPr>
                   </pic:nvPicPr>
                   <pic:blipFill>
-                    <a:blip r:embed="rId5"/>
+                    <a:blip r:embed="rId6"/>
                     <a:stretch>
                       <a:fillRect/>
                     </a:stretch>

</xml_diff>

<commit_message>
Añadiendo carpeta img y PI final
</commit_message>
<xml_diff>
--- a/piFinalDE.docx
+++ b/piFinalDE.docx
@@ -1620,6 +1620,494 @@
           <w:rFonts w:cs="Arial" w:ascii="Arial" w:hAnsi="Arial"/>
         </w:rPr>
         <w:t>Casos de uso.</w:t>
+      </w:r>
+    </w:p>
+    <w:p>
+      <w:pPr>
+        <w:pStyle w:val="Normal"/>
+        <w:spacing w:lineRule="auto" w:line="360"/>
+        <w:jc w:val="both"/>
+        <w:rPr>
+          <w:rFonts w:ascii="Arial" w:hAnsi="Arial" w:cs="Arial"/>
+        </w:rPr>
+      </w:pPr>
+      <w:r>
+        <w:rPr/>
+        <w:drawing>
+          <wp:anchor behindDoc="0" distT="0" distB="0" distL="0" distR="0" simplePos="0" locked="0" layoutInCell="0" allowOverlap="1" relativeHeight="7">
+            <wp:simplePos x="0" y="0"/>
+            <wp:positionH relativeFrom="column">
+              <wp:posOffset>440055</wp:posOffset>
+            </wp:positionH>
+            <wp:positionV relativeFrom="paragraph">
+              <wp:posOffset>-48895</wp:posOffset>
+            </wp:positionV>
+            <wp:extent cx="4657725" cy="2783840"/>
+            <wp:effectExtent l="0" t="0" r="0" b="0"/>
+            <wp:wrapSquare wrapText="largest"/>
+            <wp:docPr id="1" name="Imagen6" descr=""/>
+            <wp:cNvGraphicFramePr>
+              <a:graphicFrameLocks xmlns:a="http://schemas.openxmlformats.org/drawingml/2006/main" noChangeAspect="1"/>
+            </wp:cNvGraphicFramePr>
+            <a:graphic xmlns:a="http://schemas.openxmlformats.org/drawingml/2006/main">
+              <a:graphicData uri="http://schemas.openxmlformats.org/drawingml/2006/picture">
+                <pic:pic xmlns:pic="http://schemas.openxmlformats.org/drawingml/2006/picture">
+                  <pic:nvPicPr>
+                    <pic:cNvPr id="1" name="Imagen6" descr=""/>
+                    <pic:cNvPicPr>
+                      <a:picLocks noChangeAspect="1" noChangeArrowheads="1"/>
+                    </pic:cNvPicPr>
+                  </pic:nvPicPr>
+                  <pic:blipFill>
+                    <a:blip r:embed="rId2"/>
+                    <a:stretch>
+                      <a:fillRect/>
+                    </a:stretch>
+                  </pic:blipFill>
+                  <pic:spPr bwMode="auto">
+                    <a:xfrm>
+                      <a:off x="0" y="0"/>
+                      <a:ext cx="4657725" cy="2783840"/>
+                    </a:xfrm>
+                    <a:prstGeom prst="rect">
+                      <a:avLst/>
+                    </a:prstGeom>
+                  </pic:spPr>
+                </pic:pic>
+              </a:graphicData>
+            </a:graphic>
+          </wp:anchor>
+        </w:drawing>
+      </w:r>
+    </w:p>
+    <w:p>
+      <w:pPr>
+        <w:pStyle w:val="Normal"/>
+        <w:spacing w:lineRule="auto" w:line="360"/>
+        <w:jc w:val="both"/>
+        <w:rPr>
+          <w:rFonts w:ascii="Arial" w:hAnsi="Arial" w:cs="Arial"/>
+        </w:rPr>
+      </w:pPr>
+      <w:r>
+        <w:rPr/>
+      </w:r>
+    </w:p>
+    <w:p>
+      <w:pPr>
+        <w:pStyle w:val="Normal"/>
+        <w:spacing w:lineRule="auto" w:line="360"/>
+        <w:jc w:val="both"/>
+        <w:rPr>
+          <w:rFonts w:ascii="Arial" w:hAnsi="Arial" w:cs="Arial"/>
+          <w:color w:val="9A3237"/>
+          <w:sz w:val="32"/>
+          <w:szCs w:val="32"/>
+        </w:rPr>
+      </w:pPr>
+      <w:r>
+        <w:rPr/>
+      </w:r>
+    </w:p>
+    <w:p>
+      <w:pPr>
+        <w:pStyle w:val="Normal"/>
+        <w:spacing w:lineRule="auto" w:line="360"/>
+        <w:jc w:val="both"/>
+        <w:rPr>
+          <w:rFonts w:ascii="Arial" w:hAnsi="Arial" w:cs="Arial"/>
+          <w:color w:val="9A3237"/>
+          <w:sz w:val="32"/>
+          <w:szCs w:val="32"/>
+        </w:rPr>
+      </w:pPr>
+      <w:r>
+        <w:rPr/>
+      </w:r>
+    </w:p>
+    <w:p>
+      <w:pPr>
+        <w:pStyle w:val="Normal"/>
+        <w:spacing w:lineRule="auto" w:line="360"/>
+        <w:jc w:val="both"/>
+        <w:rPr>
+          <w:rFonts w:ascii="Arial" w:hAnsi="Arial" w:cs="Arial"/>
+          <w:color w:val="9A3237"/>
+          <w:sz w:val="32"/>
+          <w:szCs w:val="32"/>
+        </w:rPr>
+      </w:pPr>
+      <w:r>
+        <w:rPr/>
+      </w:r>
+    </w:p>
+    <w:p>
+      <w:pPr>
+        <w:pStyle w:val="Normal"/>
+        <w:spacing w:lineRule="auto" w:line="360"/>
+        <w:jc w:val="both"/>
+        <w:rPr>
+          <w:rFonts w:ascii="Arial" w:hAnsi="Arial" w:cs="Arial"/>
+          <w:color w:val="9A3237"/>
+          <w:sz w:val="32"/>
+          <w:szCs w:val="32"/>
+        </w:rPr>
+      </w:pPr>
+      <w:r>
+        <w:rPr/>
+      </w:r>
+    </w:p>
+    <w:p>
+      <w:pPr>
+        <w:pStyle w:val="Normal"/>
+        <w:spacing w:lineRule="auto" w:line="360"/>
+        <w:jc w:val="both"/>
+        <w:rPr>
+          <w:rFonts w:ascii="Arial" w:hAnsi="Arial" w:cs="Arial"/>
+          <w:color w:val="9A3237"/>
+          <w:sz w:val="32"/>
+          <w:szCs w:val="32"/>
+        </w:rPr>
+      </w:pPr>
+      <w:r>
+        <w:rPr/>
+      </w:r>
+    </w:p>
+    <w:p>
+      <w:pPr>
+        <w:pStyle w:val="Normal"/>
+        <w:spacing w:lineRule="auto" w:line="360"/>
+        <w:jc w:val="both"/>
+        <w:rPr>
+          <w:rFonts w:ascii="Arial" w:hAnsi="Arial" w:cs="Arial"/>
+          <w:color w:val="9A3237"/>
+          <w:sz w:val="32"/>
+          <w:szCs w:val="32"/>
+        </w:rPr>
+      </w:pPr>
+      <w:r>
+        <w:rPr/>
+        <w:drawing>
+          <wp:anchor behindDoc="0" distT="0" distB="0" distL="0" distR="0" simplePos="0" locked="0" layoutInCell="0" allowOverlap="1" relativeHeight="8">
+            <wp:simplePos x="0" y="0"/>
+            <wp:positionH relativeFrom="column">
+              <wp:posOffset>504825</wp:posOffset>
+            </wp:positionH>
+            <wp:positionV relativeFrom="paragraph">
+              <wp:posOffset>101600</wp:posOffset>
+            </wp:positionV>
+            <wp:extent cx="4599940" cy="2959735"/>
+            <wp:effectExtent l="0" t="0" r="0" b="0"/>
+            <wp:wrapSquare wrapText="largest"/>
+            <wp:docPr id="2" name="Imagen7" descr=""/>
+            <wp:cNvGraphicFramePr>
+              <a:graphicFrameLocks xmlns:a="http://schemas.openxmlformats.org/drawingml/2006/main" noChangeAspect="1"/>
+            </wp:cNvGraphicFramePr>
+            <a:graphic xmlns:a="http://schemas.openxmlformats.org/drawingml/2006/main">
+              <a:graphicData uri="http://schemas.openxmlformats.org/drawingml/2006/picture">
+                <pic:pic xmlns:pic="http://schemas.openxmlformats.org/drawingml/2006/picture">
+                  <pic:nvPicPr>
+                    <pic:cNvPr id="2" name="Imagen7" descr=""/>
+                    <pic:cNvPicPr>
+                      <a:picLocks noChangeAspect="1" noChangeArrowheads="1"/>
+                    </pic:cNvPicPr>
+                  </pic:nvPicPr>
+                  <pic:blipFill>
+                    <a:blip r:embed="rId3"/>
+                    <a:stretch>
+                      <a:fillRect/>
+                    </a:stretch>
+                  </pic:blipFill>
+                  <pic:spPr bwMode="auto">
+                    <a:xfrm>
+                      <a:off x="0" y="0"/>
+                      <a:ext cx="4599940" cy="2959735"/>
+                    </a:xfrm>
+                    <a:prstGeom prst="rect">
+                      <a:avLst/>
+                    </a:prstGeom>
+                  </pic:spPr>
+                </pic:pic>
+              </a:graphicData>
+            </a:graphic>
+          </wp:anchor>
+        </w:drawing>
+      </w:r>
+    </w:p>
+    <w:p>
+      <w:pPr>
+        <w:pStyle w:val="Normal"/>
+        <w:spacing w:lineRule="auto" w:line="360"/>
+        <w:jc w:val="both"/>
+        <w:rPr>
+          <w:rFonts w:ascii="Arial" w:hAnsi="Arial" w:cs="Arial"/>
+          <w:color w:val="9A3237"/>
+          <w:sz w:val="32"/>
+          <w:szCs w:val="32"/>
+        </w:rPr>
+      </w:pPr>
+      <w:r>
+        <w:rPr/>
+      </w:r>
+    </w:p>
+    <w:p>
+      <w:pPr>
+        <w:pStyle w:val="Normal"/>
+        <w:spacing w:lineRule="auto" w:line="360"/>
+        <w:jc w:val="both"/>
+        <w:rPr>
+          <w:rFonts w:ascii="Arial" w:hAnsi="Arial" w:cs="Arial"/>
+          <w:color w:val="9A3237"/>
+          <w:sz w:val="32"/>
+          <w:szCs w:val="32"/>
+        </w:rPr>
+      </w:pPr>
+      <w:r>
+        <w:rPr/>
+      </w:r>
+    </w:p>
+    <w:p>
+      <w:pPr>
+        <w:pStyle w:val="Normal"/>
+        <w:spacing w:lineRule="auto" w:line="360"/>
+        <w:jc w:val="both"/>
+        <w:rPr>
+          <w:rFonts w:ascii="Arial" w:hAnsi="Arial" w:cs="Arial"/>
+          <w:color w:val="9A3237"/>
+          <w:sz w:val="32"/>
+          <w:szCs w:val="32"/>
+        </w:rPr>
+      </w:pPr>
+      <w:r>
+        <w:rPr/>
+      </w:r>
+    </w:p>
+    <w:p>
+      <w:pPr>
+        <w:pStyle w:val="Normal"/>
+        <w:spacing w:lineRule="auto" w:line="360"/>
+        <w:jc w:val="both"/>
+        <w:rPr>
+          <w:rFonts w:ascii="Arial" w:hAnsi="Arial" w:cs="Arial"/>
+          <w:color w:val="9A3237"/>
+          <w:sz w:val="32"/>
+          <w:szCs w:val="32"/>
+        </w:rPr>
+      </w:pPr>
+      <w:r>
+        <w:rPr/>
+      </w:r>
+    </w:p>
+    <w:p>
+      <w:pPr>
+        <w:pStyle w:val="Normal"/>
+        <w:spacing w:lineRule="auto" w:line="360"/>
+        <w:jc w:val="both"/>
+        <w:rPr>
+          <w:rFonts w:ascii="Arial" w:hAnsi="Arial" w:cs="Arial"/>
+          <w:color w:val="9A3237"/>
+          <w:sz w:val="32"/>
+          <w:szCs w:val="32"/>
+        </w:rPr>
+      </w:pPr>
+      <w:r>
+        <w:rPr/>
+        <w:drawing>
+          <wp:anchor behindDoc="0" distT="0" distB="0" distL="0" distR="0" simplePos="0" locked="0" layoutInCell="0" allowOverlap="1" relativeHeight="9">
+            <wp:simplePos x="0" y="0"/>
+            <wp:positionH relativeFrom="column">
+              <wp:align>center</wp:align>
+            </wp:positionH>
+            <wp:positionV relativeFrom="paragraph">
+              <wp:posOffset>635</wp:posOffset>
+            </wp:positionV>
+            <wp:extent cx="5364480" cy="3352800"/>
+            <wp:effectExtent l="0" t="0" r="0" b="0"/>
+            <wp:wrapSquare wrapText="largest"/>
+            <wp:docPr id="3" name="Imagen8" descr=""/>
+            <wp:cNvGraphicFramePr>
+              <a:graphicFrameLocks xmlns:a="http://schemas.openxmlformats.org/drawingml/2006/main" noChangeAspect="1"/>
+            </wp:cNvGraphicFramePr>
+            <a:graphic xmlns:a="http://schemas.openxmlformats.org/drawingml/2006/main">
+              <a:graphicData uri="http://schemas.openxmlformats.org/drawingml/2006/picture">
+                <pic:pic xmlns:pic="http://schemas.openxmlformats.org/drawingml/2006/picture">
+                  <pic:nvPicPr>
+                    <pic:cNvPr id="3" name="Imagen8" descr=""/>
+                    <pic:cNvPicPr>
+                      <a:picLocks noChangeAspect="1" noChangeArrowheads="1"/>
+                    </pic:cNvPicPr>
+                  </pic:nvPicPr>
+                  <pic:blipFill>
+                    <a:blip r:embed="rId4"/>
+                    <a:stretch>
+                      <a:fillRect/>
+                    </a:stretch>
+                  </pic:blipFill>
+                  <pic:spPr bwMode="auto">
+                    <a:xfrm>
+                      <a:off x="0" y="0"/>
+                      <a:ext cx="5364480" cy="3352800"/>
+                    </a:xfrm>
+                    <a:prstGeom prst="rect">
+                      <a:avLst/>
+                    </a:prstGeom>
+                  </pic:spPr>
+                </pic:pic>
+              </a:graphicData>
+            </a:graphic>
+          </wp:anchor>
+        </w:drawing>
+      </w:r>
+    </w:p>
+    <w:p>
+      <w:pPr>
+        <w:pStyle w:val="Normal"/>
+        <w:spacing w:lineRule="auto" w:line="360"/>
+        <w:jc w:val="both"/>
+        <w:rPr>
+          <w:rFonts w:ascii="Arial" w:hAnsi="Arial" w:cs="Arial"/>
+          <w:color w:val="9A3237"/>
+          <w:sz w:val="32"/>
+          <w:szCs w:val="32"/>
+        </w:rPr>
+      </w:pPr>
+      <w:r>
+        <w:rPr/>
+        <w:drawing>
+          <wp:anchor behindDoc="0" distT="0" distB="0" distL="0" distR="0" simplePos="0" locked="0" layoutInCell="0" allowOverlap="1" relativeHeight="10">
+            <wp:simplePos x="0" y="0"/>
+            <wp:positionH relativeFrom="column">
+              <wp:align>center</wp:align>
+            </wp:positionH>
+            <wp:positionV relativeFrom="paragraph">
+              <wp:posOffset>635</wp:posOffset>
+            </wp:positionV>
+            <wp:extent cx="5532120" cy="3291840"/>
+            <wp:effectExtent l="0" t="0" r="0" b="0"/>
+            <wp:wrapSquare wrapText="largest"/>
+            <wp:docPr id="4" name="Imagen9" descr=""/>
+            <wp:cNvGraphicFramePr>
+              <a:graphicFrameLocks xmlns:a="http://schemas.openxmlformats.org/drawingml/2006/main" noChangeAspect="1"/>
+            </wp:cNvGraphicFramePr>
+            <a:graphic xmlns:a="http://schemas.openxmlformats.org/drawingml/2006/main">
+              <a:graphicData uri="http://schemas.openxmlformats.org/drawingml/2006/picture">
+                <pic:pic xmlns:pic="http://schemas.openxmlformats.org/drawingml/2006/picture">
+                  <pic:nvPicPr>
+                    <pic:cNvPr id="4" name="Imagen9" descr=""/>
+                    <pic:cNvPicPr>
+                      <a:picLocks noChangeAspect="1" noChangeArrowheads="1"/>
+                    </pic:cNvPicPr>
+                  </pic:nvPicPr>
+                  <pic:blipFill>
+                    <a:blip r:embed="rId5"/>
+                    <a:stretch>
+                      <a:fillRect/>
+                    </a:stretch>
+                  </pic:blipFill>
+                  <pic:spPr bwMode="auto">
+                    <a:xfrm>
+                      <a:off x="0" y="0"/>
+                      <a:ext cx="5532120" cy="3291840"/>
+                    </a:xfrm>
+                    <a:prstGeom prst="rect">
+                      <a:avLst/>
+                    </a:prstGeom>
+                  </pic:spPr>
+                </pic:pic>
+              </a:graphicData>
+            </a:graphic>
+          </wp:anchor>
+        </w:drawing>
+        <w:drawing>
+          <wp:anchor behindDoc="0" distT="0" distB="0" distL="0" distR="0" simplePos="0" locked="0" layoutInCell="0" allowOverlap="1" relativeHeight="11">
+            <wp:simplePos x="0" y="0"/>
+            <wp:positionH relativeFrom="column">
+              <wp:align>center</wp:align>
+            </wp:positionH>
+            <wp:positionV relativeFrom="paragraph">
+              <wp:posOffset>635</wp:posOffset>
+            </wp:positionV>
+            <wp:extent cx="5516880" cy="3345180"/>
+            <wp:effectExtent l="0" t="0" r="0" b="0"/>
+            <wp:wrapSquare wrapText="largest"/>
+            <wp:docPr id="5" name="Imagen10" descr=""/>
+            <wp:cNvGraphicFramePr>
+              <a:graphicFrameLocks xmlns:a="http://schemas.openxmlformats.org/drawingml/2006/main" noChangeAspect="1"/>
+            </wp:cNvGraphicFramePr>
+            <a:graphic xmlns:a="http://schemas.openxmlformats.org/drawingml/2006/main">
+              <a:graphicData uri="http://schemas.openxmlformats.org/drawingml/2006/picture">
+                <pic:pic xmlns:pic="http://schemas.openxmlformats.org/drawingml/2006/picture">
+                  <pic:nvPicPr>
+                    <pic:cNvPr id="5" name="Imagen10" descr=""/>
+                    <pic:cNvPicPr>
+                      <a:picLocks noChangeAspect="1" noChangeArrowheads="1"/>
+                    </pic:cNvPicPr>
+                  </pic:nvPicPr>
+                  <pic:blipFill>
+                    <a:blip r:embed="rId6"/>
+                    <a:stretch>
+                      <a:fillRect/>
+                    </a:stretch>
+                  </pic:blipFill>
+                  <pic:spPr bwMode="auto">
+                    <a:xfrm>
+                      <a:off x="0" y="0"/>
+                      <a:ext cx="5516880" cy="3345180"/>
+                    </a:xfrm>
+                    <a:prstGeom prst="rect">
+                      <a:avLst/>
+                    </a:prstGeom>
+                  </pic:spPr>
+                </pic:pic>
+              </a:graphicData>
+            </a:graphic>
+          </wp:anchor>
+        </w:drawing>
+        <w:drawing>
+          <wp:anchor behindDoc="0" distT="0" distB="0" distL="0" distR="0" simplePos="0" locked="0" layoutInCell="0" allowOverlap="1" relativeHeight="12">
+            <wp:simplePos x="0" y="0"/>
+            <wp:positionH relativeFrom="column">
+              <wp:align>center</wp:align>
+            </wp:positionH>
+            <wp:positionV relativeFrom="paragraph">
+              <wp:posOffset>635</wp:posOffset>
+            </wp:positionV>
+            <wp:extent cx="5433060" cy="3467100"/>
+            <wp:effectExtent l="0" t="0" r="0" b="0"/>
+            <wp:wrapSquare wrapText="largest"/>
+            <wp:docPr id="6" name="Imagen11" descr=""/>
+            <wp:cNvGraphicFramePr>
+              <a:graphicFrameLocks xmlns:a="http://schemas.openxmlformats.org/drawingml/2006/main" noChangeAspect="1"/>
+            </wp:cNvGraphicFramePr>
+            <a:graphic xmlns:a="http://schemas.openxmlformats.org/drawingml/2006/main">
+              <a:graphicData uri="http://schemas.openxmlformats.org/drawingml/2006/picture">
+                <pic:pic xmlns:pic="http://schemas.openxmlformats.org/drawingml/2006/picture">
+                  <pic:nvPicPr>
+                    <pic:cNvPr id="6" name="Imagen11" descr=""/>
+                    <pic:cNvPicPr>
+                      <a:picLocks noChangeAspect="1" noChangeArrowheads="1"/>
+                    </pic:cNvPicPr>
+                  </pic:nvPicPr>
+                  <pic:blipFill>
+                    <a:blip r:embed="rId7"/>
+                    <a:stretch>
+                      <a:fillRect/>
+                    </a:stretch>
+                  </pic:blipFill>
+                  <pic:spPr bwMode="auto">
+                    <a:xfrm>
+                      <a:off x="0" y="0"/>
+                      <a:ext cx="5433060" cy="3467100"/>
+                    </a:xfrm>
+                    <a:prstGeom prst="rect">
+                      <a:avLst/>
+                    </a:prstGeom>
+                  </pic:spPr>
+                </pic:pic>
+              </a:graphicData>
+            </a:graphic>
+          </wp:anchor>
+        </w:drawing>
       </w:r>
     </w:p>
     <w:p>
@@ -1731,7 +2219,7 @@
             <wp:extent cx="5731510" cy="3531235"/>
             <wp:effectExtent l="0" t="0" r="0" b="0"/>
             <wp:wrapSquare wrapText="largest"/>
-            <wp:docPr id="1" name="Imagen1" descr=""/>
+            <wp:docPr id="7" name="Imagen1" descr=""/>
             <wp:cNvGraphicFramePr>
               <a:graphicFrameLocks xmlns:a="http://schemas.openxmlformats.org/drawingml/2006/main" noChangeAspect="1"/>
             </wp:cNvGraphicFramePr>
@@ -1739,13 +2227,13 @@
               <a:graphicData uri="http://schemas.openxmlformats.org/drawingml/2006/picture">
                 <pic:pic xmlns:pic="http://schemas.openxmlformats.org/drawingml/2006/picture">
                   <pic:nvPicPr>
-                    <pic:cNvPr id="1" name="Imagen1" descr=""/>
+                    <pic:cNvPr id="7" name="Imagen1" descr=""/>
                     <pic:cNvPicPr>
                       <a:picLocks noChangeAspect="1" noChangeArrowheads="1"/>
                     </pic:cNvPicPr>
                   </pic:nvPicPr>
                   <pic:blipFill>
-                    <a:blip r:embed="rId2"/>
+                    <a:blip r:embed="rId8"/>
                     <a:stretch>
                       <a:fillRect/>
                     </a:stretch>
@@ -1802,7 +2290,7 @@
             <wp:extent cx="5731510" cy="3541395"/>
             <wp:effectExtent l="0" t="0" r="0" b="0"/>
             <wp:wrapSquare wrapText="largest"/>
-            <wp:docPr id="2" name="Imagen2" descr=""/>
+            <wp:docPr id="8" name="Imagen2" descr=""/>
             <wp:cNvGraphicFramePr>
               <a:graphicFrameLocks xmlns:a="http://schemas.openxmlformats.org/drawingml/2006/main" noChangeAspect="1"/>
             </wp:cNvGraphicFramePr>
@@ -1810,13 +2298,13 @@
               <a:graphicData uri="http://schemas.openxmlformats.org/drawingml/2006/picture">
                 <pic:pic xmlns:pic="http://schemas.openxmlformats.org/drawingml/2006/picture">
                   <pic:nvPicPr>
-                    <pic:cNvPr id="2" name="Imagen2" descr=""/>
+                    <pic:cNvPr id="8" name="Imagen2" descr=""/>
                     <pic:cNvPicPr>
                       <a:picLocks noChangeAspect="1" noChangeArrowheads="1"/>
                     </pic:cNvPicPr>
                   </pic:nvPicPr>
                   <pic:blipFill>
-                    <a:blip r:embed="rId3"/>
+                    <a:blip r:embed="rId9"/>
                     <a:stretch>
                       <a:fillRect/>
                     </a:stretch>
@@ -1847,7 +2335,7 @@
             <wp:extent cx="5731510" cy="3540125"/>
             <wp:effectExtent l="0" t="0" r="0" b="0"/>
             <wp:wrapSquare wrapText="largest"/>
-            <wp:docPr id="3" name="Imagen3" descr=""/>
+            <wp:docPr id="9" name="Imagen3" descr=""/>
             <wp:cNvGraphicFramePr>
               <a:graphicFrameLocks xmlns:a="http://schemas.openxmlformats.org/drawingml/2006/main" noChangeAspect="1"/>
             </wp:cNvGraphicFramePr>
@@ -1855,13 +2343,13 @@
               <a:graphicData uri="http://schemas.openxmlformats.org/drawingml/2006/picture">
                 <pic:pic xmlns:pic="http://schemas.openxmlformats.org/drawingml/2006/picture">
                   <pic:nvPicPr>
-                    <pic:cNvPr id="3" name="Imagen3" descr=""/>
+                    <pic:cNvPr id="9" name="Imagen3" descr=""/>
                     <pic:cNvPicPr>
                       <a:picLocks noChangeAspect="1" noChangeArrowheads="1"/>
                     </pic:cNvPicPr>
                   </pic:nvPicPr>
                   <pic:blipFill>
-                    <a:blip r:embed="rId4"/>
+                    <a:blip r:embed="rId10"/>
                     <a:stretch>
                       <a:fillRect/>
                     </a:stretch>
@@ -2055,7 +2543,7 @@
             <wp:extent cx="5731510" cy="2395220"/>
             <wp:effectExtent l="0" t="0" r="0" b="0"/>
             <wp:wrapSquare wrapText="largest"/>
-            <wp:docPr id="4" name="Imagen5" descr=""/>
+            <wp:docPr id="10" name="Imagen5" descr=""/>
             <wp:cNvGraphicFramePr>
               <a:graphicFrameLocks xmlns:a="http://schemas.openxmlformats.org/drawingml/2006/main" noChangeAspect="1"/>
             </wp:cNvGraphicFramePr>
@@ -2063,13 +2551,13 @@
               <a:graphicData uri="http://schemas.openxmlformats.org/drawingml/2006/picture">
                 <pic:pic xmlns:pic="http://schemas.openxmlformats.org/drawingml/2006/picture">
                   <pic:nvPicPr>
-                    <pic:cNvPr id="4" name="Imagen5" descr=""/>
+                    <pic:cNvPr id="10" name="Imagen5" descr=""/>
                     <pic:cNvPicPr>
                       <a:picLocks noChangeAspect="1" noChangeArrowheads="1"/>
                     </pic:cNvPicPr>
                   </pic:nvPicPr>
                   <pic:blipFill>
-                    <a:blip r:embed="rId5"/>
+                    <a:blip r:embed="rId11"/>
                     <a:stretch>
                       <a:fillRect/>
                     </a:stretch>
@@ -2370,7 +2858,7 @@
             <wp:extent cx="5731510" cy="3223895"/>
             <wp:effectExtent l="0" t="0" r="0" b="0"/>
             <wp:wrapSquare wrapText="largest"/>
-            <wp:docPr id="5" name="Imagen4" descr=""/>
+            <wp:docPr id="11" name="Imagen4" descr=""/>
             <wp:cNvGraphicFramePr>
               <a:graphicFrameLocks xmlns:a="http://schemas.openxmlformats.org/drawingml/2006/main" noChangeAspect="1"/>
             </wp:cNvGraphicFramePr>
@@ -2378,13 +2866,13 @@
               <a:graphicData uri="http://schemas.openxmlformats.org/drawingml/2006/picture">
                 <pic:pic xmlns:pic="http://schemas.openxmlformats.org/drawingml/2006/picture">
                   <pic:nvPicPr>
-                    <pic:cNvPr id="5" name="Imagen4" descr=""/>
+                    <pic:cNvPr id="11" name="Imagen4" descr=""/>
                     <pic:cNvPicPr>
                       <a:picLocks noChangeAspect="1" noChangeArrowheads="1"/>
                     </pic:cNvPicPr>
                   </pic:nvPicPr>
                   <pic:blipFill>
-                    <a:blip r:embed="rId6"/>
+                    <a:blip r:embed="rId12"/>
                     <a:stretch>
                       <a:fillRect/>
                     </a:stretch>

</xml_diff>